<commit_message>
TERCERA ACTUALIZACION (V3 del documento)
</commit_message>
<xml_diff>
--- a/Procesos/ControlDeCambios/Plantilla_Aprobacion_Cambio_v1.docx
+++ b/Procesos/ControlDeCambios/Plantilla_Aprobacion_Cambio_v1.docx
@@ -1,6 +1,6 @@
 
 <file path=word/document.xml><?xml version="1.0" encoding="utf-8"?>
-<w:document xmlns:wpc="http://schemas.microsoft.com/office/word/2010/wordprocessingCanvas" xmlns:mc="http://schemas.openxmlformats.org/markup-compatibility/2006" xmlns:o="urn:schemas-microsoft-com:office:office" xmlns:r="http://schemas.openxmlformats.org/officeDocument/2006/relationships" xmlns:m="http://schemas.openxmlformats.org/officeDocument/2006/math" xmlns:v="urn:schemas-microsoft-com:vml" xmlns:wp14="http://schemas.microsoft.com/office/word/2010/wordprocessingDrawing" xmlns:wp="http://schemas.openxmlformats.org/drawingml/2006/wordprocessingDrawing" xmlns:w10="urn:schemas-microsoft-com:office:word" xmlns:w="http://schemas.openxmlformats.org/wordprocessingml/2006/main" xmlns:w14="http://schemas.microsoft.com/office/word/2010/wordml" xmlns:w15="http://schemas.microsoft.com/office/word/2012/wordml" xmlns:wpg="http://schemas.microsoft.com/office/word/2010/wordprocessingGroup" xmlns:wpi="http://schemas.microsoft.com/office/word/2010/wordprocessingInk" xmlns:wne="http://schemas.microsoft.com/office/word/2006/wordml" xmlns:wps="http://schemas.microsoft.com/office/word/2010/wordprocessingShape" xmlns:w16se="http://schemas.microsoft.com/office/word/2015/wordml/symex" xmlns:w16cid="http://schemas.microsoft.com/office/word/2016/wordml/cid" xmlns:w16="http://schemas.microsoft.com/office/word/2018/wordml" xmlns:w16cex="http://schemas.microsoft.com/office/word/2018/wordml/cex" xmlns:w16sdtdh="http://schemas.microsoft.com/office/word/2020/wordml/sdtdatahash" mc:Ignorable="w14 w15 wp14 w16se w16cid w16 w16cex w16sdtdh">
+<w:document xmlns:wpc="http://schemas.microsoft.com/office/word/2010/wordprocessingCanvas" xmlns:mc="http://schemas.openxmlformats.org/markup-compatibility/2006" xmlns:o="urn:schemas-microsoft-com:office:office" xmlns:r="http://schemas.openxmlformats.org/officeDocument/2006/relationships" xmlns:m="http://schemas.openxmlformats.org/officeDocument/2006/math" xmlns:v="urn:schemas-microsoft-com:vml" xmlns:wp14="http://schemas.microsoft.com/office/word/2010/wordprocessingDrawing" xmlns:wp="http://schemas.openxmlformats.org/drawingml/2006/wordprocessingDrawing" xmlns:w10="urn:schemas-microsoft-com:office:word" xmlns:w="http://schemas.openxmlformats.org/wordprocessingml/2006/main" xmlns:w14="http://schemas.microsoft.com/office/word/2010/wordml" xmlns:w15="http://schemas.microsoft.com/office/word/2012/wordml" xmlns:wpg="http://schemas.microsoft.com/office/word/2010/wordprocessingGroup" xmlns:wpi="http://schemas.microsoft.com/office/word/2010/wordprocessingInk" xmlns:wne="http://schemas.microsoft.com/office/word/2006/wordml" xmlns:wps="http://schemas.microsoft.com/office/word/2010/wordprocessingShape" xmlns:w16se="http://schemas.microsoft.com/office/word/2015/wordml/symex" xmlns:w16cid="http://schemas.microsoft.com/office/word/2016/wordml/cid" xmlns:w16="http://schemas.microsoft.com/office/word/2018/wordml" xmlns:w16cex="http://schemas.microsoft.com/office/word/2018/wordml/cex" xmlns:w16sdtdh="http://schemas.microsoft.com/office/word/2020/wordml/sdtdatahash" xmlns:a="http://schemas.openxmlformats.org/drawingml/2006/main" xmlns:pic="http://schemas.openxmlformats.org/drawingml/2006/picture" xmlns:a14="http://schemas.microsoft.com/office/drawing/2010/main" mc:Ignorable="w14 w15 wp14 w16se w16cid w16 w16cex w16sdtdh">
   <w:body>
     <w:tbl>
       <w:tblPr>
@@ -250,6 +250,21 @@
               <w:t>Descripción:</w:t>
             </w:r>
           </w:p>
+          <w:p>
+            <w:pPr>
+              <w:spacing w:line="259" w:lineRule="auto"/>
+              <w:rPr>
+                <w:rFonts w:ascii="Times New Roman" w:hAnsi="Times New Roman" w:eastAsia="Times New Roman" w:cs="Times New Roman"/>
+                <w:b w:val="0"/>
+                <w:bCs w:val="0"/>
+                <w:i w:val="0"/>
+                <w:iCs w:val="0"/>
+                <w:color w:val="000000" w:themeColor="text1" w:themeTint="FF" w:themeShade="FF"/>
+                <w:sz w:val="24"/>
+                <w:szCs w:val="24"/>
+              </w:rPr>
+            </w:pPr>
+          </w:p>
           <w:tbl>
             <w:tblPr>
               <w:tblStyle w:val="TableGrid"/>
@@ -264,8 +279,8 @@
               <w:tblLook w:val="06A0" w:firstRow="1" w:lastRow="0" w:firstColumn="1" w:lastColumn="0" w:noHBand="1" w:noVBand="1"/>
             </w:tblPr>
             <w:tblGrid>
-              <w:gridCol w:w="4138"/>
-              <w:gridCol w:w="4112"/>
+              <w:gridCol w:w="4131"/>
+              <w:gridCol w:w="4119"/>
             </w:tblGrid>
             <w:tr>
               <w:trPr>
@@ -273,163 +288,7 @@
               </w:trPr>
               <w:tc>
                 <w:tcPr>
-                  <w:tcW w:w="4138" w:type="dxa"/>
-                  <w:tcBorders>
-                    <w:top w:val="single" w:color="000000" w:themeColor="text1" w:sz="6"/>
-                    <w:left w:val="single" w:color="000000" w:themeColor="text1" w:sz="6"/>
-                    <w:bottom w:val="single" w:color="000000" w:themeColor="text1" w:sz="6"/>
-                    <w:right w:val="nil"/>
-                  </w:tcBorders>
-                  <w:tcMar>
-                    <w:left w:w="90" w:type="dxa"/>
-                    <w:right w:w="90" w:type="dxa"/>
-                  </w:tcMar>
-                  <w:vAlign w:val="top"/>
-                </w:tcPr>
-                <w:p>
-                  <w:pPr>
-                    <w:spacing w:line="259" w:lineRule="auto"/>
-                    <w:rPr>
-                      <w:rFonts w:ascii="Times New Roman" w:hAnsi="Times New Roman" w:eastAsia="Times New Roman" w:cs="Times New Roman"/>
-                      <w:b w:val="0"/>
-                      <w:bCs w:val="0"/>
-                      <w:i w:val="0"/>
-                      <w:iCs w:val="0"/>
-                      <w:sz w:val="24"/>
-                      <w:szCs w:val="24"/>
-                    </w:rPr>
-                  </w:pPr>
-                  <w:r>
-                    <w:rPr>
-                      <w:rFonts w:ascii="Times New Roman" w:hAnsi="Times New Roman" w:eastAsia="Times New Roman" w:cs="Times New Roman"/>
-                      <w:b w:val="0"/>
-                      <w:bCs w:val="0"/>
-                      <w:i w:val="0"/>
-                      <w:iCs w:val="0"/>
-                      <w:sz w:val="24"/>
-                      <w:szCs w:val="24"/>
-                      <w:lang w:val="es-ES"/>
-                    </w:rPr>
-                    <w:t xml:space="preserve">Fecha límite de Implementación: </w:t>
-                  </w:r>
-                </w:p>
-              </w:tc>
-              <w:tc>
-                <w:tcPr>
-                  <w:tcW w:w="4112" w:type="dxa"/>
-                  <w:tcBorders>
-                    <w:top w:val="single" w:color="000000" w:themeColor="text1" w:sz="6"/>
-                    <w:left w:val="nil"/>
-                    <w:bottom w:val="single" w:color="000000" w:themeColor="text1" w:sz="6"/>
-                    <w:right w:val="single" w:color="000000" w:themeColor="text1" w:sz="6"/>
-                  </w:tcBorders>
-                  <w:tcMar>
-                    <w:left w:w="90" w:type="dxa"/>
-                    <w:right w:w="90" w:type="dxa"/>
-                  </w:tcMar>
-                  <w:vAlign w:val="top"/>
-                </w:tcPr>
-                <w:p>
-                  <w:pPr>
-                    <w:spacing w:line="259" w:lineRule="auto"/>
-                    <w:rPr>
-                      <w:rFonts w:ascii="Times New Roman" w:hAnsi="Times New Roman" w:eastAsia="Times New Roman" w:cs="Times New Roman"/>
-                      <w:b w:val="0"/>
-                      <w:bCs w:val="0"/>
-                      <w:i w:val="0"/>
-                      <w:iCs w:val="0"/>
-                      <w:sz w:val="24"/>
-                      <w:szCs w:val="24"/>
-                    </w:rPr>
-                  </w:pPr>
-                </w:p>
-              </w:tc>
-            </w:tr>
-            <w:tr>
-              <w:trPr>
-                <w:trHeight w:val="300"/>
-              </w:trPr>
-              <w:tc>
-                <w:tcPr>
-                  <w:tcW w:w="4138" w:type="dxa"/>
-                  <w:tcBorders>
-                    <w:top w:val="single" w:color="000000" w:themeColor="text1" w:sz="6"/>
-                    <w:left w:val="single" w:color="000000" w:themeColor="text1" w:sz="6"/>
-                    <w:bottom w:val="single" w:color="000000" w:themeColor="text1" w:sz="6"/>
-                    <w:right w:val="nil"/>
-                  </w:tcBorders>
-                  <w:tcMar>
-                    <w:left w:w="90" w:type="dxa"/>
-                    <w:right w:w="90" w:type="dxa"/>
-                  </w:tcMar>
-                  <w:vAlign w:val="top"/>
-                </w:tcPr>
-                <w:p>
-                  <w:pPr>
-                    <w:spacing w:line="259" w:lineRule="auto"/>
-                    <w:rPr>
-                      <w:rFonts w:ascii="Times New Roman" w:hAnsi="Times New Roman" w:eastAsia="Times New Roman" w:cs="Times New Roman"/>
-                      <w:b w:val="0"/>
-                      <w:bCs w:val="0"/>
-                      <w:i w:val="0"/>
-                      <w:iCs w:val="0"/>
-                      <w:sz w:val="24"/>
-                      <w:szCs w:val="24"/>
-                    </w:rPr>
-                  </w:pPr>
-                  <w:r>
-                    <w:rPr>
-                      <w:rFonts w:ascii="Times New Roman" w:hAnsi="Times New Roman" w:eastAsia="Times New Roman" w:cs="Times New Roman"/>
-                      <w:b w:val="0"/>
-                      <w:bCs w:val="0"/>
-                      <w:i w:val="0"/>
-                      <w:iCs w:val="0"/>
-                      <w:sz w:val="24"/>
-                      <w:szCs w:val="24"/>
-                      <w:lang w:val="es-ES"/>
-                    </w:rPr>
-                    <w:t xml:space="preserve">Costo estimado de la Implementación: </w:t>
-                  </w:r>
-                </w:p>
-              </w:tc>
-              <w:tc>
-                <w:tcPr>
-                  <w:tcW w:w="4112" w:type="dxa"/>
-                  <w:tcBorders>
-                    <w:top w:val="single" w:color="000000" w:themeColor="text1" w:sz="6"/>
-                    <w:left w:val="nil"/>
-                    <w:bottom w:val="single" w:color="000000" w:themeColor="text1" w:sz="6"/>
-                    <w:right w:val="single" w:color="000000" w:themeColor="text1" w:sz="6"/>
-                  </w:tcBorders>
-                  <w:tcMar>
-                    <w:left w:w="90" w:type="dxa"/>
-                    <w:right w:w="90" w:type="dxa"/>
-                  </w:tcMar>
-                  <w:vAlign w:val="top"/>
-                </w:tcPr>
-                <w:p>
-                  <w:pPr>
-                    <w:spacing w:line="259" w:lineRule="auto"/>
-                    <w:rPr>
-                      <w:rFonts w:ascii="Times New Roman" w:hAnsi="Times New Roman" w:eastAsia="Times New Roman" w:cs="Times New Roman"/>
-                      <w:b w:val="0"/>
-                      <w:bCs w:val="0"/>
-                      <w:i w:val="0"/>
-                      <w:iCs w:val="0"/>
-                      <w:sz w:val="24"/>
-                      <w:szCs w:val="24"/>
-                    </w:rPr>
-                  </w:pPr>
-                </w:p>
-              </w:tc>
-            </w:tr>
-            <w:tr>
-              <w:trPr>
-                <w:trHeight w:val="300"/>
-              </w:trPr>
-              <w:tc>
-                <w:tcPr>
-                  <w:tcW w:w="4138" w:type="dxa"/>
+                  <w:tcW w:w="4131" w:type="dxa"/>
                   <w:tcBorders>
                     <w:top w:val="single" w:color="000000" w:themeColor="text1" w:sz="6"/>
                     <w:left w:val="single" w:color="000000" w:themeColor="text1" w:sz="6"/>
@@ -472,7 +331,7 @@
               </w:tc>
               <w:tc>
                 <w:tcPr>
-                  <w:tcW w:w="4112" w:type="dxa"/>
+                  <w:tcW w:w="4119" w:type="dxa"/>
                   <w:tcBorders>
                     <w:top w:val="single" w:color="000000" w:themeColor="text1" w:sz="6"/>
                     <w:left w:val="nil"/>
@@ -525,6 +384,346 @@
         </w:trPr>
         <w:tc>
           <w:tcPr>
+            <w:tcW w:w="8460" w:type="dxa"/>
+            <w:gridSpan w:val="2"/>
+            <w:tcBorders>
+              <w:left w:val="single" w:sz="6"/>
+              <w:bottom w:val="single" w:color="000000" w:themeColor="text1" w:sz="6"/>
+              <w:right w:val="single" w:sz="6"/>
+            </w:tcBorders>
+            <w:tcMar/>
+            <w:vAlign w:val="top"/>
+          </w:tcPr>
+          <w:p>
+            <w:pPr>
+              <w:rPr>
+                <w:rFonts w:ascii="Times New Roman" w:hAnsi="Times New Roman" w:eastAsia="Times New Roman" w:cs="Times New Roman"/>
+                <w:b w:val="0"/>
+                <w:bCs w:val="0"/>
+                <w:i w:val="0"/>
+                <w:iCs w:val="0"/>
+                <w:color w:val="000000" w:themeColor="text1" w:themeTint="FF" w:themeShade="FF"/>
+                <w:sz w:val="24"/>
+                <w:szCs w:val="24"/>
+              </w:rPr>
+            </w:pPr>
+            <w:r>
+              <w:rPr>
+                <w:rFonts w:ascii="Times New Roman" w:hAnsi="Times New Roman" w:eastAsia="Times New Roman" w:cs="Times New Roman"/>
+                <w:b w:val="0"/>
+                <w:bCs w:val="0"/>
+                <w:i w:val="0"/>
+                <w:iCs w:val="0"/>
+                <w:strike w:val="0"/>
+                <w:dstrike w:val="0"/>
+                <w:color w:val="000000" w:themeColor="text1" w:themeTint="FF" w:themeShade="FF"/>
+                <w:sz w:val="24"/>
+                <w:szCs w:val="24"/>
+                <w:u w:val="none"/>
+                <w:lang w:val="es-ES"/>
+              </w:rPr>
+              <w:t>Votación con Poker Scrum:</w:t>
+            </w:r>
+          </w:p>
+          <w:tbl>
+            <w:tblPr>
+              <w:tblStyle w:val="TableGrid"/>
+              <w:tblW w:w="0" w:type="auto"/>
+              <w:tblBorders>
+                <w:top w:val="single" w:sz="6"/>
+                <w:left w:val="single" w:sz="6"/>
+                <w:bottom w:val="single" w:sz="6"/>
+                <w:right w:val="single" w:sz="6"/>
+              </w:tblBorders>
+              <w:tblLayout w:type="fixed"/>
+              <w:tblLook w:val="06A0" w:firstRow="1" w:lastRow="0" w:firstColumn="1" w:lastColumn="0" w:noHBand="1" w:noVBand="1"/>
+            </w:tblPr>
+            <w:tblGrid>
+              <w:gridCol w:w="4132"/>
+              <w:gridCol w:w="4118"/>
+            </w:tblGrid>
+            <w:tr>
+              <w:trPr>
+                <w:trHeight w:val="300"/>
+              </w:trPr>
+              <w:tc>
+                <w:tcPr>
+                  <w:tcW w:w="4132" w:type="dxa"/>
+                  <w:shd w:val="clear" w:color="auto" w:fill="E2EFD9" w:themeFill="accent6" w:themeFillTint="33"/>
+                  <w:tcMar>
+                    <w:left w:w="105" w:type="dxa"/>
+                    <w:right w:w="105" w:type="dxa"/>
+                  </w:tcMar>
+                  <w:vAlign w:val="top"/>
+                </w:tcPr>
+                <w:p>
+                  <w:pPr>
+                    <w:rPr>
+                      <w:rFonts w:ascii="Times New Roman" w:hAnsi="Times New Roman" w:eastAsia="Times New Roman" w:cs="Times New Roman"/>
+                      <w:b w:val="0"/>
+                      <w:bCs w:val="0"/>
+                      <w:i w:val="0"/>
+                      <w:iCs w:val="0"/>
+                      <w:color w:val="000000" w:themeColor="text1" w:themeTint="FF" w:themeShade="FF"/>
+                      <w:sz w:val="24"/>
+                      <w:szCs w:val="24"/>
+                    </w:rPr>
+                  </w:pPr>
+                  <w:r>
+                    <w:rPr>
+                      <w:rFonts w:ascii="Times New Roman" w:hAnsi="Times New Roman" w:eastAsia="Times New Roman" w:cs="Times New Roman"/>
+                      <w:b w:val="0"/>
+                      <w:bCs w:val="0"/>
+                      <w:i w:val="0"/>
+                      <w:iCs w:val="0"/>
+                      <w:strike w:val="0"/>
+                      <w:dstrike w:val="0"/>
+                      <w:color w:val="000000" w:themeColor="text1" w:themeTint="FF" w:themeShade="FF"/>
+                      <w:sz w:val="24"/>
+                      <w:szCs w:val="24"/>
+                      <w:u w:val="none"/>
+                      <w:lang w:val="es-ES"/>
+                    </w:rPr>
+                    <w:t>Votación</w:t>
+                  </w:r>
+                </w:p>
+              </w:tc>
+              <w:tc>
+                <w:tcPr>
+                  <w:tcW w:w="4118" w:type="dxa"/>
+                  <w:shd w:val="clear" w:color="auto" w:fill="E2EFD9" w:themeFill="accent6" w:themeFillTint="33"/>
+                  <w:tcMar>
+                    <w:left w:w="105" w:type="dxa"/>
+                    <w:right w:w="105" w:type="dxa"/>
+                  </w:tcMar>
+                  <w:vAlign w:val="top"/>
+                </w:tcPr>
+                <w:p>
+                  <w:pPr>
+                    <w:rPr>
+                      <w:rFonts w:ascii="Times New Roman" w:hAnsi="Times New Roman" w:eastAsia="Times New Roman" w:cs="Times New Roman"/>
+                      <w:b w:val="0"/>
+                      <w:bCs w:val="0"/>
+                      <w:i w:val="0"/>
+                      <w:iCs w:val="0"/>
+                      <w:color w:val="000000" w:themeColor="text1" w:themeTint="FF" w:themeShade="FF"/>
+                      <w:sz w:val="24"/>
+                      <w:szCs w:val="24"/>
+                    </w:rPr>
+                  </w:pPr>
+                  <w:r>
+                    <w:rPr>
+                      <w:rFonts w:ascii="Times New Roman" w:hAnsi="Times New Roman" w:eastAsia="Times New Roman" w:cs="Times New Roman"/>
+                      <w:b w:val="0"/>
+                      <w:bCs w:val="0"/>
+                      <w:i w:val="0"/>
+                      <w:iCs w:val="0"/>
+                      <w:strike w:val="0"/>
+                      <w:dstrike w:val="0"/>
+                      <w:color w:val="000000" w:themeColor="text1" w:themeTint="FF" w:themeShade="FF"/>
+                      <w:sz w:val="24"/>
+                      <w:szCs w:val="24"/>
+                      <w:u w:val="none"/>
+                      <w:lang w:val="es-ES"/>
+                    </w:rPr>
+                    <w:t>Valor de tu carta</w:t>
+                  </w:r>
+                </w:p>
+              </w:tc>
+            </w:tr>
+            <w:tr>
+              <w:trPr>
+                <w:trHeight w:val="300"/>
+              </w:trPr>
+              <w:tc>
+                <w:tcPr>
+                  <w:tcW w:w="4132" w:type="dxa"/>
+                  <w:tcMar>
+                    <w:left w:w="105" w:type="dxa"/>
+                    <w:right w:w="105" w:type="dxa"/>
+                  </w:tcMar>
+                  <w:vAlign w:val="top"/>
+                </w:tcPr>
+                <w:p>
+                  <w:pPr>
+                    <w:spacing w:before="0" w:beforeAutospacing="off" w:after="0" w:afterAutospacing="off"/>
+                    <w:rPr>
+                      <w:rFonts w:ascii="Times New Roman" w:hAnsi="Times New Roman" w:eastAsia="Times New Roman" w:cs="Times New Roman"/>
+                      <w:b w:val="0"/>
+                      <w:bCs w:val="0"/>
+                      <w:i w:val="0"/>
+                      <w:iCs w:val="0"/>
+                      <w:color w:val="000000" w:themeColor="text1" w:themeTint="FF" w:themeShade="FF"/>
+                      <w:sz w:val="24"/>
+                      <w:szCs w:val="24"/>
+                    </w:rPr>
+                  </w:pPr>
+                  <w:r>
+                    <w:rPr>
+                      <w:rFonts w:ascii="Times New Roman" w:hAnsi="Times New Roman" w:eastAsia="Times New Roman" w:cs="Times New Roman"/>
+                      <w:b w:val="0"/>
+                      <w:bCs w:val="0"/>
+                      <w:i w:val="0"/>
+                      <w:iCs w:val="0"/>
+                      <w:strike w:val="0"/>
+                      <w:dstrike w:val="0"/>
+                      <w:color w:val="000000" w:themeColor="text1" w:themeTint="FF" w:themeShade="FF"/>
+                      <w:sz w:val="24"/>
+                      <w:szCs w:val="24"/>
+                      <w:u w:val="none"/>
+                      <w:lang w:val="es-ES"/>
+                    </w:rPr>
+                    <w:t>Tiempo de implementación del cambio:</w:t>
+                  </w:r>
+                </w:p>
+                <w:p>
+                  <w:pPr>
+                    <w:rPr>
+                      <w:rFonts w:ascii="Times New Roman" w:hAnsi="Times New Roman" w:eastAsia="Times New Roman" w:cs="Times New Roman"/>
+                      <w:b w:val="0"/>
+                      <w:bCs w:val="0"/>
+                      <w:i w:val="0"/>
+                      <w:iCs w:val="0"/>
+                      <w:color w:val="000000" w:themeColor="text1" w:themeTint="FF" w:themeShade="FF"/>
+                      <w:sz w:val="24"/>
+                      <w:szCs w:val="24"/>
+                    </w:rPr>
+                  </w:pPr>
+                </w:p>
+              </w:tc>
+              <w:tc>
+                <w:tcPr>
+                  <w:tcW w:w="4118" w:type="dxa"/>
+                  <w:tcMar>
+                    <w:left w:w="105" w:type="dxa"/>
+                    <w:right w:w="105" w:type="dxa"/>
+                  </w:tcMar>
+                  <w:vAlign w:val="top"/>
+                </w:tcPr>
+                <w:p>
+                  <w:pPr>
+                    <w:rPr>
+                      <w:rFonts w:ascii="Times New Roman" w:hAnsi="Times New Roman" w:eastAsia="Times New Roman" w:cs="Times New Roman"/>
+                      <w:b w:val="0"/>
+                      <w:bCs w:val="0"/>
+                      <w:i w:val="0"/>
+                      <w:iCs w:val="0"/>
+                      <w:color w:val="000000" w:themeColor="text1" w:themeTint="FF" w:themeShade="FF"/>
+                      <w:sz w:val="24"/>
+                      <w:szCs w:val="24"/>
+                    </w:rPr>
+                  </w:pPr>
+                </w:p>
+              </w:tc>
+            </w:tr>
+            <w:tr>
+              <w:trPr>
+                <w:trHeight w:val="300"/>
+              </w:trPr>
+              <w:tc>
+                <w:tcPr>
+                  <w:tcW w:w="4132" w:type="dxa"/>
+                  <w:tcMar>
+                    <w:left w:w="105" w:type="dxa"/>
+                    <w:right w:w="105" w:type="dxa"/>
+                  </w:tcMar>
+                  <w:vAlign w:val="top"/>
+                </w:tcPr>
+                <w:p>
+                  <w:pPr>
+                    <w:spacing w:before="0" w:beforeAutospacing="off" w:after="0" w:afterAutospacing="off"/>
+                    <w:rPr>
+                      <w:rFonts w:ascii="Times New Roman" w:hAnsi="Times New Roman" w:eastAsia="Times New Roman" w:cs="Times New Roman"/>
+                      <w:b w:val="0"/>
+                      <w:bCs w:val="0"/>
+                      <w:i w:val="0"/>
+                      <w:iCs w:val="0"/>
+                      <w:color w:val="000000" w:themeColor="text1" w:themeTint="FF" w:themeShade="FF"/>
+                      <w:sz w:val="24"/>
+                      <w:szCs w:val="24"/>
+                    </w:rPr>
+                  </w:pPr>
+                  <w:r>
+                    <w:rPr>
+                      <w:rFonts w:ascii="Times New Roman" w:hAnsi="Times New Roman" w:eastAsia="Times New Roman" w:cs="Times New Roman"/>
+                      <w:b w:val="0"/>
+                      <w:bCs w:val="0"/>
+                      <w:i w:val="0"/>
+                      <w:iCs w:val="0"/>
+                      <w:strike w:val="0"/>
+                      <w:dstrike w:val="0"/>
+                      <w:color w:val="000000" w:themeColor="text1" w:themeTint="FF" w:themeShade="FF"/>
+                      <w:sz w:val="24"/>
+                      <w:szCs w:val="24"/>
+                      <w:u w:val="none"/>
+                      <w:lang w:val="es-ES"/>
+                    </w:rPr>
+                    <w:t>Costo del cambio:</w:t>
+                  </w:r>
+                </w:p>
+              </w:tc>
+              <w:tc>
+                <w:tcPr>
+                  <w:tcW w:w="4118" w:type="dxa"/>
+                  <w:tcMar>
+                    <w:left w:w="105" w:type="dxa"/>
+                    <w:right w:w="105" w:type="dxa"/>
+                  </w:tcMar>
+                  <w:vAlign w:val="top"/>
+                </w:tcPr>
+                <w:p>
+                  <w:pPr>
+                    <w:rPr>
+                      <w:rFonts w:ascii="Times New Roman" w:hAnsi="Times New Roman" w:eastAsia="Times New Roman" w:cs="Times New Roman"/>
+                      <w:b w:val="0"/>
+                      <w:bCs w:val="0"/>
+                      <w:i w:val="0"/>
+                      <w:iCs w:val="0"/>
+                      <w:color w:val="000000" w:themeColor="text1" w:themeTint="FF" w:themeShade="FF"/>
+                      <w:sz w:val="24"/>
+                      <w:szCs w:val="24"/>
+                    </w:rPr>
+                  </w:pPr>
+                </w:p>
+              </w:tc>
+            </w:tr>
+          </w:tbl>
+          <w:p>
+            <w:pPr>
+              <w:rPr>
+                <w:rFonts w:ascii="Times New Roman" w:hAnsi="Times New Roman" w:eastAsia="Times New Roman" w:cs="Times New Roman"/>
+                <w:b w:val="0"/>
+                <w:bCs w:val="0"/>
+                <w:i w:val="0"/>
+                <w:iCs w:val="0"/>
+                <w:sz w:val="24"/>
+                <w:szCs w:val="24"/>
+              </w:rPr>
+            </w:pPr>
+          </w:p>
+          <w:p>
+            <w:pPr>
+              <w:spacing w:line="259" w:lineRule="auto"/>
+              <w:rPr>
+                <w:rFonts w:ascii="Times New Roman" w:hAnsi="Times New Roman" w:eastAsia="Times New Roman" w:cs="Times New Roman"/>
+                <w:b w:val="0"/>
+                <w:bCs w:val="0"/>
+                <w:i w:val="0"/>
+                <w:iCs w:val="0"/>
+                <w:color w:val="000000" w:themeColor="text1" w:themeTint="FF" w:themeShade="FF"/>
+                <w:sz w:val="24"/>
+                <w:szCs w:val="24"/>
+              </w:rPr>
+            </w:pPr>
+          </w:p>
+        </w:tc>
+      </w:tr>
+      <w:tr>
+        <w:trPr>
+          <w:trHeight w:val="300"/>
+        </w:trPr>
+        <w:tc>
+          <w:tcPr>
             <w:tcW w:w="4230" w:type="dxa"/>
             <w:tcBorders>
               <w:top w:val="single" w:color="000000" w:themeColor="text1" w:sz="6"/>
@@ -625,7 +824,7 @@
           <w:p>
             <w:pPr>
               <w:spacing w:line="259" w:lineRule="auto"/>
-              <w:jc w:val="right"/>
+              <w:jc w:val="center"/>
               <w:rPr>
                 <w:rFonts w:ascii="Times New Roman" w:hAnsi="Times New Roman" w:eastAsia="Times New Roman" w:cs="Times New Roman"/>
                 <w:b w:val="0"/>
@@ -700,13 +899,13 @@
                 <w:szCs w:val="24"/>
                 <w:lang w:val="es-ES"/>
               </w:rPr>
-              <w:t>Nº de pág./Total págs.</w:t>
+              <w:t>1/1</w:t>
             </w:r>
           </w:p>
         </w:tc>
       </w:tr>
     </w:tbl>
-    <w:p xmlns:wp14="http://schemas.microsoft.com/office/word/2010/wordml" wp14:paraId="02E81E23" wp14:textId="33E3DB85">
+    <w:p xmlns:wp14="http://schemas.microsoft.com/office/word/2010/wordml" wp14:paraId="02E81E23" wp14:textId="00DC9904">
       <w:pPr>
         <w:pStyle w:val="Normal"/>
       </w:pPr>

</xml_diff>